<commit_message>
Updated to fix when player was deleted
</commit_message>
<xml_diff>
--- a/video-sessions-materials/VideoSeriesIntro.docx
+++ b/video-sessions-materials/VideoSeriesIntro.docx
@@ -3,17 +3,32 @@
 <w:document xmlns:wpc="http://schemas.microsoft.com/office/word/2010/wordprocessingCanvas" xmlns:mo="http://schemas.microsoft.com/office/mac/office/2008/main" xmlns:mc="http://schemas.openxmlformats.org/markup-compatibility/2006" xmlns:mv="urn:schemas-microsoft-com:mac:vml" xmlns:o="urn:schemas-microsoft-com:office:office" xmlns:r="http://schemas.openxmlformats.org/officeDocument/2006/relationships" xmlns:m="http://schemas.openxmlformats.org/officeDocument/2006/math" xmlns:v="urn:schemas-microsoft-com:vml" xmlns:wp14="http://schemas.microsoft.com/office/word/2010/wordprocessingDrawing" xmlns:wp="http://schemas.openxmlformats.org/drawingml/2006/wordprocessingDrawing" xmlns:w10="urn:schemas-microsoft-com:office:word" xmlns:w="http://schemas.openxmlformats.org/wordprocessingml/2006/main" xmlns:w14="http://schemas.microsoft.com/office/word/2010/wordml" xmlns:wpg="http://schemas.microsoft.com/office/word/2010/wordprocessingGroup" xmlns:wpi="http://schemas.microsoft.com/office/word/2010/wordprocessingInk" xmlns:wne="http://schemas.microsoft.com/office/word/2006/wordml" xmlns:wps="http://schemas.microsoft.com/office/word/2010/wordprocessingShape" mc:Ignorable="w14 wp14">
   <w:body>
     <w:p>
+      <w:bookmarkStart w:id="0" w:name="_GoBack"/>
+      <w:bookmarkEnd w:id="0"/>
       <w:r>
         <w:t>Hi, I’m Matt Boles a Learning Specialist here at Brightcove.  This is an introduction to the video version of the Developing with the Smart Player API course.</w:t>
       </w:r>
     </w:p>
-    <w:p/>
     <w:p>
       <w:r>
+        <w:t>!</w:t>
+      </w:r>
+      <w:proofErr w:type="gramStart"/>
+      <w:r>
+        <w:t>!</w:t>
+      </w:r>
+      <w:proofErr w:type="gramEnd"/>
+      <w:r>
         <w:t>At a very high level, the Smart Player API is used to programmatically provide a customized, online video viewing experience. This customization could include</w:t>
       </w:r>
       <w:r>
-        <w:t xml:space="preserve"> choosing a video to watch from a select statement, starting a video only when it scrolls into view on a page, to more complex functionality such as </w:t>
+        <w:t xml:space="preserve"> choosing a video to watch from a select statement</w:t>
+      </w:r>
+      <w:r>
+        <w:t xml:space="preserve"> or</w:t>
+      </w:r>
+      <w:r>
+        <w:t xml:space="preserve"> starting a video only when it scrolls into view on a page, to more complex functionality such as </w:t>
       </w:r>
       <w:r>
         <w:t xml:space="preserve">using </w:t>
@@ -22,8 +37,15 @@
         <w:t>overlay messages and implementing selectable chapters in a video.  This functionality and more can be done using the Smart Player API.</w:t>
       </w:r>
     </w:p>
-    <w:p/>
     <w:p>
+      <w:r>
+        <w:t>!</w:t>
+      </w:r>
+      <w:proofErr w:type="gramStart"/>
+      <w:r>
+        <w:t>!</w:t>
+      </w:r>
+      <w:proofErr w:type="gramEnd"/>
       <w:r>
         <w:t>The journey to learning the Smart Player API will follow th</w:t>
       </w:r>
@@ -49,7 +71,19 @@
         </w:numPr>
       </w:pPr>
       <w:r>
-        <w:t>Setting up – What you need to get started</w:t>
+        <w:t xml:space="preserve">Setting up </w:t>
+      </w:r>
+      <w:r>
+        <w:t xml:space="preserve">and building your first app, which is </w:t>
+      </w:r>
+      <w:r>
+        <w:t xml:space="preserve">programmatically </w:t>
+      </w:r>
+      <w:r>
+        <w:t>starting</w:t>
+      </w:r>
+      <w:r>
+        <w:t xml:space="preserve"> a video</w:t>
       </w:r>
     </w:p>
     <w:p>
@@ -61,16 +95,7 @@
         </w:numPr>
       </w:pPr>
       <w:r>
-        <w:t xml:space="preserve">Understanding the Smart Player API – This provides a conceptual understanding </w:t>
-      </w:r>
-      <w:r>
-        <w:t>from</w:t>
-      </w:r>
-      <w:r>
-        <w:t xml:space="preserve"> which you can </w:t>
-      </w:r>
-      <w:r>
-        <w:t>build your skills</w:t>
+        <w:t>Accessing Video Data – This provides a way to access the information about the video that is playing, some of which you may wish to display to a viewer of the video</w:t>
       </w:r>
     </w:p>
     <w:p>
@@ -82,13 +107,25 @@
         </w:numPr>
       </w:pPr>
       <w:r>
-        <w:t xml:space="preserve">Getting Started with the Smart Player API - Here the “Hello World” app is built, which in Smart Player API terms means programmatically </w:t>
-      </w:r>
-      <w:r>
-        <w:t>starting</w:t>
-      </w:r>
-      <w:r>
-        <w:t xml:space="preserve"> a video</w:t>
+        <w:t xml:space="preserve">Adding and Removing Event Listeners – You will want to act on what the video is doing or has done, </w:t>
+      </w:r>
+      <w:r>
+        <w:t>for instance, is the</w:t>
+      </w:r>
+      <w:r>
+        <w:t xml:space="preserve"> </w:t>
+      </w:r>
+      <w:r>
+        <w:t xml:space="preserve">video currently </w:t>
+      </w:r>
+      <w:r>
+        <w:t xml:space="preserve">playing or </w:t>
+      </w:r>
+      <w:r>
+        <w:t>finished</w:t>
+      </w:r>
+      <w:r>
+        <w:t>. Event listeners provide this functionality.</w:t>
       </w:r>
     </w:p>
     <w:p>
@@ -100,61 +137,37 @@
         </w:numPr>
       </w:pPr>
       <w:r>
-        <w:t>Accessing Video Data – This provides a way to access the information about the video that is playing, some of which you may wish to display to a viewer of the video</w:t>
+        <w:t>Fetching and Displaying Playlists – Playlists are often used to provide functional and clever ways for users to select a video to watch</w:t>
       </w:r>
     </w:p>
     <w:p>
-      <w:pPr>
-        <w:pStyle w:val="ListParagraph"/>
-        <w:numPr>
-          <w:ilvl w:val="0"/>
-          <w:numId w:val="1"/>
-        </w:numPr>
-      </w:pPr>
-      <w:r>
-        <w:t xml:space="preserve">Adding and Removing Event Listeners – You will want to act on what the video is doing or has done, </w:t>
-      </w:r>
-      <w:r>
-        <w:t>for instance, is the</w:t>
-      </w:r>
-      <w:r>
-        <w:t xml:space="preserve"> playing or </w:t>
-      </w:r>
-      <w:r>
-        <w:t>finished</w:t>
-      </w:r>
-      <w:bookmarkStart w:id="0" w:name="_GoBack"/>
-      <w:bookmarkEnd w:id="0"/>
-      <w:r>
-        <w:t>. Event listeners provide this functionality.</w:t>
+      <w:r>
+        <w:t>!</w:t>
+      </w:r>
+      <w:proofErr w:type="gramStart"/>
+      <w:r>
+        <w:t>!</w:t>
+      </w:r>
+      <w:proofErr w:type="gramEnd"/>
+      <w:r>
+        <w:t xml:space="preserve">To optimally benefit from this series of videos, it is best if you have a basic knowledge of both HTML and some scripting language. In </w:t>
+      </w:r>
+      <w:r>
+        <w:t>these</w:t>
+      </w:r>
+      <w:r>
+        <w:t xml:space="preserve"> videos I will be using JavaScript to interact with the Smart Player API.</w:t>
       </w:r>
     </w:p>
     <w:p>
-      <w:pPr>
-        <w:pStyle w:val="ListParagraph"/>
-        <w:numPr>
-          <w:ilvl w:val="0"/>
-          <w:numId w:val="1"/>
-        </w:numPr>
-      </w:pPr>
-      <w:r>
-        <w:t>Fetching and Displaying Playlists – Playlists are often used to provide functional and clever ways for users to select a video to watch</w:t>
-      </w:r>
-    </w:p>
-    <w:p/>
-    <w:p>
-      <w:r>
-        <w:t xml:space="preserve">To optimally benefit from this series of videos, it is best if you have a basic knowledge of both HTML and some scripting language. In </w:t>
-      </w:r>
-      <w:r>
-        <w:t>these</w:t>
-      </w:r>
-      <w:r>
-        <w:t xml:space="preserve"> videos I will be using JavaScript to interact with the Smart Player API.</w:t>
-      </w:r>
-    </w:p>
-    <w:p/>
-    <w:p>
+      <w:r>
+        <w:t>!</w:t>
+      </w:r>
+      <w:proofErr w:type="gramStart"/>
+      <w:r>
+        <w:t>!</w:t>
+      </w:r>
+      <w:proofErr w:type="gramEnd"/>
       <w:r>
         <w:t xml:space="preserve">Hopefully this training will be helpful, and we would appreciate your feedback. Feel free to email us at </w:t>
       </w:r>
@@ -170,8 +183,15 @@
         <w:t>.</w:t>
       </w:r>
     </w:p>
-    <w:p/>
     <w:p>
+      <w:r>
+        <w:t>!</w:t>
+      </w:r>
+      <w:proofErr w:type="gramStart"/>
+      <w:r>
+        <w:t>!</w:t>
+      </w:r>
+      <w:proofErr w:type="gramEnd"/>
       <w:r>
         <w:t>We’ve got a lot to cover, so let’s get started!</w:t>
       </w:r>

</xml_diff>